<commit_message>
minor changes and update
</commit_message>
<xml_diff>
--- a/AnalysesLayout_20171007.docx
+++ b/AnalysesLayout_20171007.docx
@@ -641,93 +641,9 @@
     <w:p/>
     <w:p/>
     <w:p>
-      <w:pPr>
-        <w:rPr>
-          <w:b/>
-        </w:rPr>
-      </w:pPr>
-      <w:r>
-        <w:rPr>
-          <w:b/>
-        </w:rPr>
-        <w:lastRenderedPageBreak/>
-        <w:t>Methods</w:t>
-      </w:r>
-      <w:r>
-        <w:rPr>
-          <w:b/>
-        </w:rPr>
-        <w:t xml:space="preserve">: </w:t>
-      </w:r>
-    </w:p>
-    <w:p>
-      <w:r>
-        <w:t>Coverage of submissive calls:</w:t>
-      </w:r>
-      <w:r>
-        <w:t xml:space="preserve"> </w:t>
-      </w:r>
-      <w:r>
-        <w:t xml:space="preserve">One could have a look at the percentage of possible dyad for which there where submissive calls. How is it possible to establish the possible dyads? One could calculate the percentage of dyads </w:t>
-      </w:r>
-    </w:p>
-    <w:p>
-      <w:pPr>
-        <w:rPr>
-          <w:b/>
-        </w:rPr>
-      </w:pPr>
-      <w:r>
-        <w:rPr>
-          <w:b/>
-        </w:rPr>
-        <w:t xml:space="preserve">Calculation of </w:t>
-      </w:r>
-      <w:proofErr w:type="spellStart"/>
-      <w:r>
-        <w:rPr>
-          <w:b/>
-        </w:rPr>
-        <w:t>EloRating</w:t>
-      </w:r>
-      <w:proofErr w:type="spellEnd"/>
-      <w:r>
-        <w:rPr>
-          <w:b/>
-        </w:rPr>
-        <w:t>:</w:t>
-      </w:r>
-    </w:p>
-    <w:p>
-      <w:r>
-        <w:t xml:space="preserve">Colonies in which less than XX scan sessions were excluded from the analyses. </w:t>
-      </w:r>
-      <w:r>
-        <w:t xml:space="preserve">For statistical inferences, individuals which had been observed in less than 20 social interactions were excluded from the dataset </w:t>
-      </w:r>
-    </w:p>
-    <w:p>
-      <w:r>
-        <w:t xml:space="preserve">How steep </w:t>
-      </w:r>
-      <w:proofErr w:type="gramStart"/>
-      <w:r>
-        <w:t>are</w:t>
-      </w:r>
-      <w:proofErr w:type="gramEnd"/>
-      <w:r>
-        <w:t xml:space="preserve"> the hierarchy? What is the probability of the higher rank to win as a function of the</w:t>
-      </w:r>
-      <w:r>
-        <w:t xml:space="preserve"> difference in rank</w:t>
-      </w:r>
       <w:bookmarkStart w:id="0" w:name="_GoBack"/>
       <w:bookmarkEnd w:id="0"/>
-      <w:r>
-        <w:t xml:space="preserve"> </w:t>
-      </w:r>
-    </w:p>
-    <w:p/>
+    </w:p>
     <w:sectPr>
       <w:pgSz w:w="11906" w:h="16838"/>
       <w:pgMar w:top="1440" w:right="1440" w:bottom="1440" w:left="1440" w:header="708" w:footer="708" w:gutter="0"/>

</xml_diff>